<commit_message>
fixed typo assignment 2
</commit_message>
<xml_diff>
--- a/docs/assignments/assignment-02.docx
+++ b/docs/assignments/assignment-02.docx
@@ -130,13 +130,13 @@
         <w:t xml:space="preserve">file</w:t>
       </w:r>
     </w:p>
-    <w:bookmarkStart w:id="20" w:name="X3f94e9679afea2fcf52c3f6db7175d9d9ebf791"/>
+    <w:bookmarkStart w:id="20" w:name="Xc3521a546805c58906a9579da36af5594763c45"/>
     <w:p>
       <w:pPr>
         <w:pStyle w:val="Heading2"/>
       </w:pPr>
       <w:r>
-        <w:t xml:space="preserve">Problem 1: Missing Heritability and Rare Variants (10 points)</w:t>
+        <w:t xml:space="preserve">Problem 1: Missing Heritability and Rare Variants (40 pts)</w:t>
       </w:r>
     </w:p>
     <w:p>
@@ -510,13 +510,13 @@
       </w:r>
     </w:p>
     <w:bookmarkEnd w:id="20"/>
-    <w:bookmarkStart w:id="21" w:name="X375c9e3562c8b5fed61c24d335e1eb196b69571"/>
+    <w:bookmarkStart w:id="21" w:name="X624d31ffab42361eef1d408d0b6e58e6baf4e9f"/>
     <w:p>
       <w:pPr>
         <w:pStyle w:val="Heading2"/>
       </w:pPr>
       <w:r>
-        <w:t xml:space="preserve">Problem 2: Parent–offspring regression with assortative mating (14 pts)</w:t>
+        <w:t xml:space="preserve">Problem 2: Parent–offspring regression with assortative mating (40 pts)</w:t>
       </w:r>
     </w:p>
     <w:p>
@@ -1317,13 +1317,13 @@
       </w:r>
     </w:p>
     <w:bookmarkEnd w:id="21"/>
-    <w:bookmarkStart w:id="25" w:name="X8d36666f233799e49ad22d1e483aee9f7bf488e"/>
+    <w:bookmarkStart w:id="25" w:name="X3813da8ad2c6877b541a45f59f7198cdccab4df"/>
     <w:p>
       <w:pPr>
         <w:pStyle w:val="Heading2"/>
       </w:pPr>
       <w:r>
-        <w:t xml:space="preserve">Problem 3: Derivation of Falconer’s Formula from the ACE Model</w:t>
+        <w:t xml:space="preserve">Problem 3: Derivation of Falconer’s Formula from the ACE Model (20 pts)</w:t>
       </w:r>
     </w:p>
     <w:p>

</xml_diff>